<commit_message>
Update Dossier de Validation Concepteur Développeur .docx
</commit_message>
<xml_diff>
--- a/Titre RNCP/Dossier de Validation Concepteur Développeur .docx
+++ b/Titre RNCP/Dossier de Validation Concepteur Développeur .docx
@@ -3784,13 +3784,8 @@
         <w:t>Conseillers en gestion</w:t>
       </w:r>
       <w:r>
-        <w:t xml:space="preserve"> </w:t>
-      </w:r>
-      <w:proofErr w:type="gramStart"/>
-      <w:r>
-        <w:t>et  informatique</w:t>
-      </w:r>
-      <w:proofErr w:type="gramEnd"/>
+        <w:t xml:space="preserve"> et  informatique</w:t>
+      </w:r>
       <w:r>
         <w:t> » en Français</w:t>
       </w:r>
@@ -7301,15 +7296,7 @@
         <w:pStyle w:val="Corpsdetexte"/>
       </w:pPr>
       <w:r>
-        <w:t xml:space="preserve">Le fonctionnement technique plus approfondi </w:t>
-      </w:r>
-      <w:proofErr w:type="gramStart"/>
-      <w:r>
-        <w:t>est</w:t>
-      </w:r>
-      <w:proofErr w:type="gramEnd"/>
-      <w:r>
-        <w:t xml:space="preserve"> décrit ci-dessous.</w:t>
+        <w:t>Le fonctionnement technique plus approfondi est décrit ci-dessous.</w:t>
       </w:r>
     </w:p>
     <w:p>
@@ -7968,7 +7955,6 @@
         <w:t>[</w:t>
       </w:r>
       <w:proofErr w:type="spellStart"/>
-      <w:proofErr w:type="gramStart"/>
       <w:r>
         <w:rPr>
           <w:highlight w:val="yellow"/>
@@ -7976,7 +7962,6 @@
         <w:t>inserer</w:t>
       </w:r>
       <w:proofErr w:type="spellEnd"/>
-      <w:proofErr w:type="gramEnd"/>
       <w:r>
         <w:rPr>
           <w:highlight w:val="yellow"/>
@@ -8307,15 +8292,7 @@
       </w:r>
       <w:proofErr w:type="spellEnd"/>
       <w:r>
-        <w:t xml:space="preserve"> dans le SI de la caisse) sont nommés OCUN – </w:t>
-      </w:r>
-      <w:proofErr w:type="gramStart"/>
-      <w:r>
-        <w:t>XXXX ,</w:t>
-      </w:r>
-      <w:proofErr w:type="gramEnd"/>
-      <w:r>
-        <w:t xml:space="preserve"> avec XXXX l’identifiant du besoin ou de la remontée d’anomalie tels qu’ils sont assignés dans le </w:t>
+        <w:t xml:space="preserve"> dans le SI de la caisse) sont nommés OCUN – XXXX , avec XXXX l’identifiant du besoin ou de la remontée d’anomalie tels qu’ils sont assignés dans le </w:t>
       </w:r>
       <w:proofErr w:type="spellStart"/>
       <w:r>
@@ -9539,7 +9516,6 @@
         <w:t>{</w:t>
       </w:r>
       <w:proofErr w:type="spellStart"/>
-      <w:proofErr w:type="gramStart"/>
       <w:r>
         <w:rPr>
           <w:highlight w:val="yellow"/>
@@ -9547,7 +9523,6 @@
         <w:t>inserer</w:t>
       </w:r>
       <w:proofErr w:type="spellEnd"/>
-      <w:proofErr w:type="gramEnd"/>
       <w:r>
         <w:rPr>
           <w:highlight w:val="yellow"/>
@@ -10323,15 +10298,7 @@
         <w:t>traitement, à CDC_MT_PENSION. Après poursuite de l’analyse dans cette direction, il s’avère que le calcul de CDC_MT_BP_FINAL est exécuté très tôt dans le traitement.</w:t>
       </w:r>
       <w:r>
-        <w:t xml:space="preserve"> </w:t>
-      </w:r>
-      <w:proofErr w:type="gramStart"/>
-      <w:r>
-        <w:t>Ca</w:t>
-      </w:r>
-      <w:proofErr w:type="gramEnd"/>
-      <w:r>
-        <w:t xml:space="preserve"> valeur</w:t>
+        <w:t xml:space="preserve"> Ca valeur</w:t>
       </w:r>
       <w:r>
         <w:t xml:space="preserve"> est donc repris</w:t>
@@ -11217,7 +11184,6 @@
         <w:t>{</w:t>
       </w:r>
       <w:proofErr w:type="spellStart"/>
-      <w:proofErr w:type="gramStart"/>
       <w:r>
         <w:rPr>
           <w:highlight w:val="yellow"/>
@@ -11225,7 +11191,6 @@
         <w:t>inserer</w:t>
       </w:r>
       <w:proofErr w:type="spellEnd"/>
-      <w:proofErr w:type="gramEnd"/>
       <w:r>
         <w:rPr>
           <w:highlight w:val="yellow"/>
@@ -11300,15 +11265,7 @@
         <w:pStyle w:val="Corpsdetexte"/>
       </w:pPr>
       <w:r>
-        <w:t xml:space="preserve">Je les ajoute donc tels </w:t>
-      </w:r>
-      <w:proofErr w:type="gramStart"/>
-      <w:r>
-        <w:t>des objet</w:t>
-      </w:r>
-      <w:proofErr w:type="gramEnd"/>
-      <w:r>
-        <w:t xml:space="preserve"> à ma tâche de livraison, puis, j’ouvre l’outil RAMDL et lance l’utilitaire de création de pack afin de générer le pack d’installation contenant mes modifications en s</w:t>
+        <w:t>Je les ajoute donc tels des objet à ma tâche de livraison, puis, j’ouvre l’outil RAMDL et lance l’utilitaire de création de pack afin de générer le pack d’installation contenant mes modifications en s</w:t>
       </w:r>
       <w:r>
         <w:t>uivant la procédure fournie</w:t>
@@ -12030,17 +11987,12 @@
         <w:t>Ma première mission au sein du projet, une fois la première partie de ma formation terminée, fut de répondre au besoin exprimé par le DSI de l’entreprise MTP d’abord par communication téléphonique, puis pour les précisions sur les spécifications fonctionnelle, par échange de mails (</w:t>
       </w:r>
       <w:proofErr w:type="spellStart"/>
-      <w:proofErr w:type="gramStart"/>
       <w:r>
         <w:t>cf</w:t>
       </w:r>
       <w:proofErr w:type="spellEnd"/>
       <w:r>
-        <w:t xml:space="preserve">  Annexes</w:t>
-      </w:r>
-      <w:proofErr w:type="gramEnd"/>
-      <w:r>
-        <w:t> : Précision du besoin sur avances sur salaires) :</w:t>
+        <w:t xml:space="preserve">  Annexes : Précision du besoin sur avances sur salaires) :</w:t>
       </w:r>
     </w:p>
     <w:p>
@@ -12065,16 +12017,8 @@
         <w:rPr>
           <w:highlight w:val="yellow"/>
         </w:rPr>
-        <w:t xml:space="preserve"> Capture mails devis </w:t>
-      </w:r>
-      <w:proofErr w:type="gramStart"/>
-      <w:r>
-        <w:rPr>
-          <w:highlight w:val="yellow"/>
-        </w:rPr>
-        <w:t>8 ]</w:t>
-      </w:r>
-      <w:proofErr w:type="gramEnd"/>
+        <w:t xml:space="preserve"> Capture mails devis 8 ]</w:t>
+      </w:r>
     </w:p>
     <w:p>
       <w:pPr>
@@ -12617,14 +12561,9 @@
         <w:t>,</w:t>
       </w:r>
       <w:r>
-        <w:t xml:space="preserve"> de générer un </w:t>
-      </w:r>
-      <w:proofErr w:type="gramStart"/>
-      <w:r>
-        <w:t>fichier .</w:t>
+        <w:t xml:space="preserve"> de générer un fichier .</w:t>
       </w:r>
       <w:proofErr w:type="spellStart"/>
-      <w:proofErr w:type="gramEnd"/>
       <w:r>
         <w:rPr>
           <w:rStyle w:val="Emphaseple"/>
@@ -12697,7 +12636,6 @@
       <w:r>
         <w:t xml:space="preserve"> </w:t>
       </w:r>
-      <w:proofErr w:type="gramStart"/>
       <w:r>
         <w:t>d</w:t>
       </w:r>
@@ -12711,7 +12649,6 @@
         <w:t>.</w:t>
       </w:r>
       <w:proofErr w:type="spellStart"/>
-      <w:proofErr w:type="gramEnd"/>
       <w:r>
         <w:rPr>
           <w:rStyle w:val="Emphaseple"/>
@@ -13394,7 +13331,51 @@
       <w:pPr>
         <w:pStyle w:val="Titre4"/>
       </w:pPr>
-    </w:p>
+      <w:r>
+        <w:rPr>
+          <w:noProof/>
+          <w:lang w:val="fr-FR" w:eastAsia="fr-FR"/>
+        </w:rPr>
+        <w:lastRenderedPageBreak/>
+        <w:drawing>
+          <wp:inline distT="0" distB="0" distL="0" distR="0" wp14:anchorId="3D7A8DB4" wp14:editId="450A35FD">
+            <wp:extent cx="6210935" cy="4073525"/>
+            <wp:effectExtent l="0" t="0" r="0" b="3175"/>
+            <wp:docPr id="514" name="Image 514"/>
+            <wp:cNvGraphicFramePr>
+              <a:graphicFrameLocks xmlns:a="http://schemas.openxmlformats.org/drawingml/2006/main" noChangeAspect="1"/>
+            </wp:cNvGraphicFramePr>
+            <a:graphic xmlns:a="http://schemas.openxmlformats.org/drawingml/2006/main">
+              <a:graphicData uri="http://schemas.openxmlformats.org/drawingml/2006/picture">
+                <pic:pic xmlns:pic="http://schemas.openxmlformats.org/drawingml/2006/picture">
+                  <pic:nvPicPr>
+                    <pic:cNvPr id="1" name=""/>
+                    <pic:cNvPicPr/>
+                  </pic:nvPicPr>
+                  <pic:blipFill>
+                    <a:blip r:embed="rId32"/>
+                    <a:stretch>
+                      <a:fillRect/>
+                    </a:stretch>
+                  </pic:blipFill>
+                  <pic:spPr>
+                    <a:xfrm>
+                      <a:off x="0" y="0"/>
+                      <a:ext cx="6210935" cy="4073525"/>
+                    </a:xfrm>
+                    <a:prstGeom prst="rect">
+                      <a:avLst/>
+                    </a:prstGeom>
+                  </pic:spPr>
+                </pic:pic>
+              </a:graphicData>
+            </a:graphic>
+          </wp:inline>
+        </w:drawing>
+      </w:r>
+      <w:bookmarkStart w:id="41" w:name="_GoBack"/>
+    </w:p>
+    <w:bookmarkEnd w:id="41"/>
     <w:p>
       <w:pPr>
         <w:pStyle w:val="Corpsdetexte"/>
@@ -13459,8 +13440,6 @@
       <w:pPr>
         <w:pStyle w:val="Corpsdetexte"/>
       </w:pPr>
-      <w:bookmarkStart w:id="41" w:name="_GoBack"/>
-      <w:bookmarkEnd w:id="41"/>
     </w:p>
     <w:p>
       <w:pPr>
@@ -13541,7 +13520,7 @@
                     </pic:cNvPicPr>
                   </pic:nvPicPr>
                   <pic:blipFill>
-                    <a:blip r:embed="rId32">
+                    <a:blip r:embed="rId33">
                       <a:extLst>
                         <a:ext uri="{28A0092B-C50C-407E-A947-70E740481C1C}">
                           <a14:useLocalDpi xmlns:a14="http://schemas.microsoft.com/office/drawing/2010/main" val="0"/>
@@ -13716,7 +13695,7 @@
                     <pic:cNvPicPr/>
                   </pic:nvPicPr>
                   <pic:blipFill>
-                    <a:blip r:embed="rId33"/>
+                    <a:blip r:embed="rId34"/>
                     <a:stretch>
                       <a:fillRect/>
                     </a:stretch>
@@ -13746,8 +13725,8 @@
       <w:pPr>
         <w:pStyle w:val="Corpsdetexte"/>
         <w:sectPr>
-          <w:footerReference w:type="default" r:id="rId34"/>
-          <w:footerReference w:type="first" r:id="rId35"/>
+          <w:footerReference w:type="default" r:id="rId35"/>
+          <w:footerReference w:type="first" r:id="rId36"/>
           <w:pgSz w:w="11906" w:h="16838" w:code="9"/>
           <w:pgMar w:top="1728" w:right="991" w:bottom="1440" w:left="1134" w:header="720" w:footer="720" w:gutter="0"/>
           <w:pgNumType w:start="0"/>
@@ -13795,7 +13774,6 @@
         </w:rPr>
         <w:t xml:space="preserve">Vous noterez l’origine et la durée sous la forme </w:t>
       </w:r>
-      <w:proofErr w:type="gramStart"/>
       <w:r>
         <w:rPr>
           <w:rFonts w:ascii="Times New Roman" w:hAnsi="Times New Roman"/>
@@ -13816,7 +13794,6 @@
         </w:rPr>
         <w:t>(</w:t>
       </w:r>
-      <w:proofErr w:type="gramEnd"/>
       <w:r>
         <w:rPr>
           <w:rFonts w:ascii="Times New Roman" w:hAnsi="Times New Roman"/>
@@ -15613,15 +15590,7 @@
           </w:p>
           <w:p>
             <w:r>
-              <w:t xml:space="preserve">Communications avec </w:t>
-            </w:r>
-            <w:proofErr w:type="gramStart"/>
-            <w:r>
-              <w:t>le client soumises</w:t>
-            </w:r>
-            <w:proofErr w:type="gramEnd"/>
-            <w:r>
-              <w:t xml:space="preserve"> à validation du chargé de projet</w:t>
+              <w:t>Communications avec le client soumises à validation du chargé de projet</w:t>
             </w:r>
           </w:p>
           <w:p>
@@ -15649,16 +15618,11 @@
             <w:tcW w:w="1394" w:type="dxa"/>
           </w:tcPr>
           <w:p>
-            <w:proofErr w:type="gramStart"/>
             <w:r>
               <w:t>E</w:t>
             </w:r>
             <w:r>
-              <w:t>(</w:t>
-            </w:r>
-            <w:proofErr w:type="gramEnd"/>
-            <w:r>
-              <w:t>4</w:t>
+              <w:t>(4</w:t>
             </w:r>
             <w:r>
               <w:t xml:space="preserve"> M)</w:t>
@@ -17771,9 +17735,9 @@
     <w:p/>
     <w:p/>
     <w:sectPr>
-      <w:headerReference w:type="default" r:id="rId36"/>
-      <w:footerReference w:type="default" r:id="rId37"/>
-      <w:footerReference w:type="first" r:id="rId38"/>
+      <w:headerReference w:type="default" r:id="rId37"/>
+      <w:footerReference w:type="default" r:id="rId38"/>
+      <w:footerReference w:type="first" r:id="rId39"/>
       <w:pgSz w:w="16839" w:h="11907" w:orient="landscape" w:code="9"/>
       <w:pgMar w:top="720" w:right="963" w:bottom="993" w:left="1077" w:header="720" w:footer="720" w:gutter="0"/>
       <w:cols w:space="708"/>
@@ -17948,7 +17912,7 @@
       <w:rPr>
         <w:noProof/>
       </w:rPr>
-      <w:t>51</w:t>
+      <w:t>53</w:t>
     </w:r>
     <w:r>
       <w:fldChar w:fldCharType="end"/>
@@ -25008,7 +24972,7 @@
 </file>
 
 <file path=customXml/itemProps5.xml><?xml version="1.0" encoding="utf-8"?>
-<ds:datastoreItem xmlns:ds="http://schemas.openxmlformats.org/officeDocument/2006/customXml" ds:itemID="{93223D8B-68BF-4417-BBDC-8C0CE7650BC4}">
+<ds:datastoreItem xmlns:ds="http://schemas.openxmlformats.org/officeDocument/2006/customXml" ds:itemID="{179AFA91-17FE-4DEC-A551-A3F07C2D05A2}">
   <ds:schemaRefs>
     <ds:schemaRef ds:uri="http://schemas.openxmlformats.org/officeDocument/2006/bibliography"/>
   </ds:schemaRefs>

</xml_diff>